<commit_message>
Update audit checklist with corrections
</commit_message>
<xml_diff>
--- a/Audits/Controls-and-compliance-checklist_Final.docx
+++ b/Audits/Controls-and-compliance-checklist_Final.docx
@@ -2999,6 +2999,62 @@
             <w:pPr>
               <w:widowControl w:val="0"/>
               <w:spacing w:line="240" w:lineRule="auto"/>
+              <w:ind w:left="1080"/>
+              <w:jc w:val="both"/>
+              <w:rPr>
+                <w:rFonts w:ascii="Google Sans" w:eastAsia="Google Sans" w:hAnsi="Google Sans" w:cs="Google Sans"/>
+                <w:sz w:val="24"/>
+                <w:szCs w:val="24"/>
+              </w:rPr>
+            </w:pPr>
+          </w:p>
+        </w:tc>
+        <w:tc>
+          <w:tcPr>
+            <w:tcW w:w="7515" w:type="dxa"/>
+            <w:tcMar>
+              <w:top w:w="100" w:type="dxa"/>
+              <w:left w:w="100" w:type="dxa"/>
+              <w:bottom w:w="100" w:type="dxa"/>
+              <w:right w:w="100" w:type="dxa"/>
+            </w:tcMar>
+          </w:tcPr>
+          <w:p>
+            <w:pPr>
+              <w:widowControl w:val="0"/>
+              <w:spacing w:line="240" w:lineRule="auto"/>
+              <w:rPr>
+                <w:rFonts w:ascii="Google Sans" w:eastAsia="Google Sans" w:hAnsi="Google Sans" w:cs="Google Sans"/>
+                <w:sz w:val="24"/>
+                <w:szCs w:val="24"/>
+              </w:rPr>
+            </w:pPr>
+            <w:r>
+              <w:rPr>
+                <w:rFonts w:ascii="Google Sans" w:eastAsia="Google Sans" w:hAnsi="Google Sans" w:cs="Google Sans"/>
+                <w:sz w:val="24"/>
+                <w:szCs w:val="24"/>
+              </w:rPr>
+              <w:t>Data integrity ensures the data is consistent, complete, accurate, and has been validated.</w:t>
+            </w:r>
+          </w:p>
+        </w:tc>
+      </w:tr>
+      <w:tr>
+        <w:tc>
+          <w:tcPr>
+            <w:tcW w:w="930" w:type="dxa"/>
+            <w:tcMar>
+              <w:top w:w="100" w:type="dxa"/>
+              <w:left w:w="100" w:type="dxa"/>
+              <w:bottom w:w="100" w:type="dxa"/>
+              <w:right w:w="100" w:type="dxa"/>
+            </w:tcMar>
+          </w:tcPr>
+          <w:p>
+            <w:pPr>
+              <w:widowControl w:val="0"/>
+              <w:spacing w:line="240" w:lineRule="auto"/>
               <w:ind w:left="360"/>
               <w:jc w:val="both"/>
               <w:rPr>
@@ -3011,78 +3067,23 @@
         </w:tc>
         <w:tc>
           <w:tcPr>
-            <w:tcW w:w="7515" w:type="dxa"/>
-            <w:tcMar>
-              <w:top w:w="100" w:type="dxa"/>
-              <w:left w:w="100" w:type="dxa"/>
-              <w:bottom w:w="100" w:type="dxa"/>
-              <w:right w:w="100" w:type="dxa"/>
-            </w:tcMar>
-          </w:tcPr>
-          <w:p>
-            <w:pPr>
-              <w:widowControl w:val="0"/>
-              <w:spacing w:line="240" w:lineRule="auto"/>
-              <w:rPr>
-                <w:rFonts w:ascii="Google Sans" w:eastAsia="Google Sans" w:hAnsi="Google Sans" w:cs="Google Sans"/>
-                <w:sz w:val="24"/>
-                <w:szCs w:val="24"/>
-              </w:rPr>
-            </w:pPr>
-            <w:r>
-              <w:rPr>
-                <w:rFonts w:ascii="Google Sans" w:eastAsia="Google Sans" w:hAnsi="Google Sans" w:cs="Google Sans"/>
-                <w:sz w:val="24"/>
-                <w:szCs w:val="24"/>
-              </w:rPr>
-              <w:t>Data integrity ensures the data is consistent, complete, accurate, and has been validated.</w:t>
-            </w:r>
-          </w:p>
-        </w:tc>
-      </w:tr>
-      <w:tr>
-        <w:tc>
-          <w:tcPr>
-            <w:tcW w:w="930" w:type="dxa"/>
-            <w:tcMar>
-              <w:top w:w="100" w:type="dxa"/>
-              <w:left w:w="100" w:type="dxa"/>
-              <w:bottom w:w="100" w:type="dxa"/>
-              <w:right w:w="100" w:type="dxa"/>
-            </w:tcMar>
-          </w:tcPr>
-          <w:p>
-            <w:pPr>
+            <w:tcW w:w="915" w:type="dxa"/>
+            <w:tcMar>
+              <w:top w:w="100" w:type="dxa"/>
+              <w:left w:w="100" w:type="dxa"/>
+              <w:bottom w:w="100" w:type="dxa"/>
+              <w:right w:w="100" w:type="dxa"/>
+            </w:tcMar>
+          </w:tcPr>
+          <w:p>
+            <w:pPr>
+              <w:pStyle w:val="ListParagraph"/>
               <w:widowControl w:val="0"/>
               <w:numPr>
                 <w:ilvl w:val="0"/>
                 <w:numId w:val="6"/>
               </w:numPr>
               <w:spacing w:line="240" w:lineRule="auto"/>
-              <w:jc w:val="both"/>
-              <w:rPr>
-                <w:rFonts w:ascii="Google Sans" w:eastAsia="Google Sans" w:hAnsi="Google Sans" w:cs="Google Sans"/>
-                <w:sz w:val="24"/>
-                <w:szCs w:val="24"/>
-              </w:rPr>
-            </w:pPr>
-          </w:p>
-        </w:tc>
-        <w:tc>
-          <w:tcPr>
-            <w:tcW w:w="915" w:type="dxa"/>
-            <w:tcMar>
-              <w:top w:w="100" w:type="dxa"/>
-              <w:left w:w="100" w:type="dxa"/>
-              <w:bottom w:w="100" w:type="dxa"/>
-              <w:right w:w="100" w:type="dxa"/>
-            </w:tcMar>
-          </w:tcPr>
-          <w:p>
-            <w:pPr>
-              <w:widowControl w:val="0"/>
-              <w:spacing w:line="240" w:lineRule="auto"/>
-              <w:ind w:left="360"/>
               <w:jc w:val="both"/>
               <w:rPr>
                 <w:rFonts w:ascii="Google Sans" w:eastAsia="Google Sans" w:hAnsi="Google Sans" w:cs="Google Sans"/>
@@ -6313,7 +6314,6 @@
   <w:style w:type="character" w:default="1" w:styleId="DefaultParagraphFont">
     <w:name w:val="Default Paragraph Font"/>
     <w:uiPriority w:val="1"/>
-    <w:semiHidden/>
     <w:unhideWhenUsed/>
   </w:style>
   <w:style w:type="table" w:default="1" w:styleId="TableNormal">

</xml_diff>